<commit_message>
Pytest con reporte + actualización documentación
</commit_message>
<xml_diff>
--- a/documentación_RegistroCuenta_e_InicioSesion.docx
+++ b/documentación_RegistroCuenta_e_InicioSesion.docx
@@ -13227,7 +13227,13 @@
               <w:rPr>
                 <w:lang w:val="es-PA"/>
               </w:rPr>
-              <w:t>Escoger la fecha de los partidos en la opción resultados del nav</w:t>
+              <w:t xml:space="preserve">Escoger la fecha de los partidos en la opción resultados del </w:t>
+            </w:r>
+            <w:r>
+              <w:rPr>
+                <w:lang w:val="es-PA"/>
+              </w:rPr>
+              <w:t>nav y ver los partidos de ese día</w:t>
             </w:r>
           </w:p>
         </w:tc>
@@ -13507,13 +13513,2423 @@
         </w:rPr>
       </w:pPr>
     </w:p>
+    <w:tbl>
+      <w:tblPr>
+        <w:tblStyle w:val="Tablaconcuadrcula"/>
+        <w:tblW w:w="0" w:type="auto"/>
+        <w:tblLook w:val="04A0" w:firstRow="1" w:lastRow="0" w:firstColumn="1" w:lastColumn="0" w:noHBand="0" w:noVBand="1"/>
+      </w:tblPr>
+      <w:tblGrid>
+        <w:gridCol w:w="8828"/>
+      </w:tblGrid>
+      <w:tr>
+        <w:tc>
+          <w:tcPr>
+            <w:tcW w:w="8828" w:type="dxa"/>
+          </w:tcPr>
+          <w:p>
+            <w:pPr>
+              <w:rPr>
+                <w:lang w:val="es-PA"/>
+              </w:rPr>
+            </w:pPr>
+            <w:r>
+              <w:rPr>
+                <w:lang w:val="es-PA"/>
+              </w:rPr>
+              <w:t>Identificador:</w:t>
+            </w:r>
+            <w:r>
+              <w:rPr>
+                <w:lang w:val="es-PA"/>
+              </w:rPr>
+              <w:t xml:space="preserve"> </w:t>
+            </w:r>
+            <w:r>
+              <w:rPr>
+                <w:lang w:val="es-PA"/>
+              </w:rPr>
+              <w:t>resultados_Fecha21</w:t>
+            </w:r>
+          </w:p>
+        </w:tc>
+      </w:tr>
+      <w:tr>
+        <w:tc>
+          <w:tcPr>
+            <w:tcW w:w="8828" w:type="dxa"/>
+          </w:tcPr>
+          <w:p>
+            <w:pPr>
+              <w:rPr>
+                <w:lang w:val="es-PA"/>
+              </w:rPr>
+            </w:pPr>
+            <w:r>
+              <w:rPr>
+                <w:lang w:val="es-PA"/>
+              </w:rPr>
+              <w:t>Título:</w:t>
+            </w:r>
+            <w:r>
+              <w:rPr>
+                <w:lang w:val="es-PA"/>
+              </w:rPr>
+              <w:t xml:space="preserve"> Prueba de como </w:t>
+            </w:r>
+            <w:r>
+              <w:rPr>
+                <w:lang w:val="es-PA"/>
+              </w:rPr>
+              <w:t xml:space="preserve">al elegir la fecha muestra los partidos </w:t>
+            </w:r>
+          </w:p>
+        </w:tc>
+      </w:tr>
+      <w:tr>
+        <w:tc>
+          <w:tcPr>
+            <w:tcW w:w="8828" w:type="dxa"/>
+          </w:tcPr>
+          <w:p>
+            <w:pPr>
+              <w:rPr>
+                <w:lang w:val="es-PA"/>
+              </w:rPr>
+            </w:pPr>
+            <w:r>
+              <w:rPr>
+                <w:lang w:val="es-PA"/>
+              </w:rPr>
+              <w:t>Descripción:</w:t>
+            </w:r>
+            <w:r>
+              <w:rPr>
+                <w:lang w:val="es-PA"/>
+              </w:rPr>
+              <w:t xml:space="preserve"> Este caso de prueba está dirigido a probar </w:t>
+            </w:r>
+            <w:r>
+              <w:rPr>
+                <w:lang w:val="es-PA"/>
+              </w:rPr>
+              <w:t>que al elegir la fecha de agrado (dentro del rango de preliminares) muestre los partidos de ese día correctamente</w:t>
+            </w:r>
+          </w:p>
+        </w:tc>
+      </w:tr>
+      <w:tr>
+        <w:tc>
+          <w:tcPr>
+            <w:tcW w:w="8828" w:type="dxa"/>
+          </w:tcPr>
+          <w:p>
+            <w:pPr>
+              <w:rPr>
+                <w:lang w:val="es-PA"/>
+              </w:rPr>
+            </w:pPr>
+            <w:r>
+              <w:rPr>
+                <w:lang w:val="es-PA"/>
+              </w:rPr>
+              <w:t>Precondiciones:</w:t>
+            </w:r>
+            <w:r>
+              <w:rPr>
+                <w:lang w:val="es-PA"/>
+              </w:rPr>
+              <w:t xml:space="preserve"> 1. El servidor debe estar en marcha en localhost.</w:t>
+            </w:r>
+          </w:p>
+          <w:p>
+            <w:pPr>
+              <w:rPr>
+                <w:lang w:val="es-PA"/>
+              </w:rPr>
+            </w:pPr>
+            <w:r>
+              <w:rPr>
+                <w:lang w:val="es-PA"/>
+              </w:rPr>
+              <w:t xml:space="preserve">                              2. La base de datos debe estar construida e implementada.</w:t>
+            </w:r>
+          </w:p>
+          <w:p>
+            <w:pPr>
+              <w:rPr>
+                <w:lang w:val="es-PA"/>
+              </w:rPr>
+            </w:pPr>
+            <w:r>
+              <w:rPr>
+                <w:lang w:val="es-PA"/>
+              </w:rPr>
+              <w:t xml:space="preserve">                              </w:t>
+            </w:r>
+          </w:p>
+          <w:p>
+            <w:pPr>
+              <w:rPr>
+                <w:lang w:val="es-PA"/>
+              </w:rPr>
+            </w:pPr>
+            <w:r>
+              <w:rPr>
+                <w:lang w:val="es-PA"/>
+              </w:rPr>
+              <w:t xml:space="preserve">                     </w:t>
+            </w:r>
+          </w:p>
+        </w:tc>
+      </w:tr>
+      <w:tr>
+        <w:tc>
+          <w:tcPr>
+            <w:tcW w:w="8828" w:type="dxa"/>
+          </w:tcPr>
+          <w:p>
+            <w:pPr>
+              <w:rPr>
+                <w:lang w:val="es-PA"/>
+              </w:rPr>
+            </w:pPr>
+            <w:r>
+              <w:rPr>
+                <w:lang w:val="es-PA"/>
+              </w:rPr>
+              <w:t>Prioridad:</w:t>
+            </w:r>
+            <w:r>
+              <w:rPr>
+                <w:lang w:val="es-PA"/>
+              </w:rPr>
+              <w:t xml:space="preserve"> alta</w:t>
+            </w:r>
+          </w:p>
+        </w:tc>
+      </w:tr>
+      <w:tr>
+        <w:tc>
+          <w:tcPr>
+            <w:tcW w:w="8828" w:type="dxa"/>
+          </w:tcPr>
+          <w:p>
+            <w:pPr>
+              <w:rPr>
+                <w:lang w:val="es-PA"/>
+              </w:rPr>
+            </w:pPr>
+            <w:r>
+              <w:rPr>
+                <w:lang w:val="es-PA"/>
+              </w:rPr>
+              <w:t>Secuencia de pasos:</w:t>
+            </w:r>
+            <w:r>
+              <w:rPr>
+                <w:lang w:val="es-PA"/>
+              </w:rPr>
+              <w:t xml:space="preserve"> Hacer clic en la opción </w:t>
+            </w:r>
+            <w:r>
+              <w:rPr>
+                <w:lang w:val="es-PA"/>
+              </w:rPr>
+              <w:t>resultados-&gt;escribir 11/21/2022-&gt;clic en buscar</w:t>
+            </w:r>
+          </w:p>
+        </w:tc>
+      </w:tr>
+      <w:tr>
+        <w:tc>
+          <w:tcPr>
+            <w:tcW w:w="8828" w:type="dxa"/>
+          </w:tcPr>
+          <w:p>
+            <w:pPr>
+              <w:rPr>
+                <w:lang w:val="es-PA"/>
+              </w:rPr>
+            </w:pPr>
+            <w:r>
+              <w:rPr>
+                <w:lang w:val="es-PA"/>
+              </w:rPr>
+              <w:t>Datos de prueba:</w:t>
+            </w:r>
+            <w:r>
+              <w:rPr>
+                <w:lang w:val="es-PA"/>
+              </w:rPr>
+              <w:t xml:space="preserve"> Corea del sur</w:t>
+            </w:r>
+          </w:p>
+        </w:tc>
+      </w:tr>
+      <w:tr>
+        <w:tc>
+          <w:tcPr>
+            <w:tcW w:w="8828" w:type="dxa"/>
+          </w:tcPr>
+          <w:p>
+            <w:pPr>
+              <w:rPr>
+                <w:lang w:val="es-PA"/>
+              </w:rPr>
+            </w:pPr>
+            <w:r>
+              <w:rPr>
+                <w:lang w:val="es-PA"/>
+              </w:rPr>
+              <w:t>Resultado esperado:</w:t>
+            </w:r>
+            <w:r>
+              <w:rPr>
+                <w:lang w:val="es-PA"/>
+              </w:rPr>
+              <w:t xml:space="preserve"> En la </w:t>
+            </w:r>
+            <w:r>
+              <w:rPr>
+                <w:lang w:val="es-PA"/>
+              </w:rPr>
+              <w:t xml:space="preserve">página deben aparecer los partidos correspondientes a ese día </w:t>
+            </w:r>
+          </w:p>
+        </w:tc>
+      </w:tr>
+      <w:tr>
+        <w:tc>
+          <w:tcPr>
+            <w:tcW w:w="8828" w:type="dxa"/>
+          </w:tcPr>
+          <w:p>
+            <w:pPr>
+              <w:rPr>
+                <w:lang w:val="es-PA"/>
+              </w:rPr>
+            </w:pPr>
+            <w:r>
+              <w:rPr>
+                <w:lang w:val="es-PA"/>
+              </w:rPr>
+              <w:t>Dependencia con otros casos de prueba:</w:t>
+            </w:r>
+            <w:r>
+              <w:rPr>
+                <w:lang w:val="es-PA"/>
+              </w:rPr>
+              <w:t xml:space="preserve"> </w:t>
+            </w:r>
+            <w:r>
+              <w:rPr>
+                <w:lang w:val="es-PA"/>
+              </w:rPr>
+              <w:t>- - -</w:t>
+            </w:r>
+          </w:p>
+        </w:tc>
+      </w:tr>
+      <w:tr>
+        <w:tc>
+          <w:tcPr>
+            <w:tcW w:w="8828" w:type="dxa"/>
+          </w:tcPr>
+          <w:p>
+            <w:pPr>
+              <w:rPr>
+                <w:lang w:val="es-PA"/>
+              </w:rPr>
+            </w:pPr>
+            <w:r>
+              <w:rPr>
+                <w:lang w:val="es-PA"/>
+              </w:rPr>
+              <w:t>Fecha de diseño de caso de prueba:</w:t>
+            </w:r>
+            <w:r>
+              <w:rPr>
+                <w:lang w:val="es-PA"/>
+              </w:rPr>
+              <w:t xml:space="preserve"> </w:t>
+            </w:r>
+            <w:r>
+              <w:rPr>
+                <w:lang w:val="es-PA"/>
+              </w:rPr>
+              <w:t>11/21/2022</w:t>
+            </w:r>
+          </w:p>
+        </w:tc>
+      </w:tr>
+      <w:tr>
+        <w:tc>
+          <w:tcPr>
+            <w:tcW w:w="8828" w:type="dxa"/>
+          </w:tcPr>
+          <w:p>
+            <w:pPr>
+              <w:rPr>
+                <w:lang w:val="es-PA"/>
+              </w:rPr>
+            </w:pPr>
+            <w:r>
+              <w:rPr>
+                <w:lang w:val="es-PA"/>
+              </w:rPr>
+              <w:t>Diseñador de la prueba:</w:t>
+            </w:r>
+            <w:r>
+              <w:rPr>
+                <w:lang w:val="es-PA"/>
+              </w:rPr>
+              <w:t xml:space="preserve"> Benjamín Rodríguez</w:t>
+            </w:r>
+          </w:p>
+        </w:tc>
+      </w:tr>
+      <w:tr>
+        <w:tc>
+          <w:tcPr>
+            <w:tcW w:w="8828" w:type="dxa"/>
+          </w:tcPr>
+          <w:p>
+            <w:pPr>
+              <w:rPr>
+                <w:lang w:val="es-PA"/>
+              </w:rPr>
+            </w:pPr>
+            <w:r>
+              <w:rPr>
+                <w:lang w:val="es-PA"/>
+              </w:rPr>
+              <w:t>Resultado obtenido</w:t>
+            </w:r>
+            <w:r>
+              <w:rPr>
+                <w:lang w:val="es-PA"/>
+              </w:rPr>
+              <w:t xml:space="preserve">: </w:t>
+            </w:r>
+            <w:r>
+              <w:rPr>
+                <w:lang w:val="es-PA"/>
+              </w:rPr>
+              <w:t>Se muestra el partido de ese día, el cual es qatar vs ecuador</w:t>
+            </w:r>
+          </w:p>
+        </w:tc>
+      </w:tr>
+      <w:tr>
+        <w:tc>
+          <w:tcPr>
+            <w:tcW w:w="8828" w:type="dxa"/>
+          </w:tcPr>
+          <w:p>
+            <w:pPr>
+              <w:rPr>
+                <w:lang w:val="es-PA"/>
+              </w:rPr>
+            </w:pPr>
+            <w:r>
+              <w:rPr>
+                <w:lang w:val="es-PA"/>
+              </w:rPr>
+              <w:t>Estado:</w:t>
+            </w:r>
+            <w:r>
+              <w:rPr>
+                <w:lang w:val="es-PA"/>
+              </w:rPr>
+              <w:t xml:space="preserve"> Exitoso </w:t>
+            </w:r>
+          </w:p>
+        </w:tc>
+      </w:tr>
+      <w:tr>
+        <w:tc>
+          <w:tcPr>
+            <w:tcW w:w="8828" w:type="dxa"/>
+          </w:tcPr>
+          <w:p>
+            <w:pPr>
+              <w:rPr>
+                <w:u w:val="single"/>
+                <w:lang w:val="es-PA"/>
+              </w:rPr>
+            </w:pPr>
+            <w:r>
+              <w:rPr>
+                <w:lang w:val="es-PA"/>
+              </w:rPr>
+              <w:t>Observaciones:</w:t>
+            </w:r>
+            <w:r>
+              <w:rPr>
+                <w:lang w:val="es-PA"/>
+              </w:rPr>
+              <w:t xml:space="preserve"> Se obtuvo el resultado esperado</w:t>
+            </w:r>
+          </w:p>
+        </w:tc>
+      </w:tr>
+      <w:tr>
+        <w:tc>
+          <w:tcPr>
+            <w:tcW w:w="8828" w:type="dxa"/>
+          </w:tcPr>
+          <w:p>
+            <w:pPr>
+              <w:rPr>
+                <w:lang w:val="es-PA"/>
+              </w:rPr>
+            </w:pPr>
+            <w:r>
+              <w:rPr>
+                <w:lang w:val="es-PA"/>
+              </w:rPr>
+              <w:t>Ejecutor y fecha de ejecución:</w:t>
+            </w:r>
+            <w:r>
+              <w:rPr>
+                <w:lang w:val="es-PA"/>
+              </w:rPr>
+              <w:t xml:space="preserve"> Benjamín Rodríguez 10/12/2022</w:t>
+            </w:r>
+          </w:p>
+        </w:tc>
+      </w:tr>
+    </w:tbl>
+    <w:p/>
+    <w:p/>
+    <w:p/>
+    <w:p/>
+    <w:p/>
+    <w:p/>
+    <w:p/>
+    <w:tbl>
+      <w:tblPr>
+        <w:tblStyle w:val="Tablaconcuadrcula"/>
+        <w:tblW w:w="0" w:type="auto"/>
+        <w:tblLook w:val="04A0" w:firstRow="1" w:lastRow="0" w:firstColumn="1" w:lastColumn="0" w:noHBand="0" w:noVBand="1"/>
+      </w:tblPr>
+      <w:tblGrid>
+        <w:gridCol w:w="8828"/>
+      </w:tblGrid>
+      <w:tr>
+        <w:tc>
+          <w:tcPr>
+            <w:tcW w:w="8828" w:type="dxa"/>
+          </w:tcPr>
+          <w:p>
+            <w:pPr>
+              <w:rPr>
+                <w:lang w:val="es-PA"/>
+              </w:rPr>
+            </w:pPr>
+            <w:r>
+              <w:rPr>
+                <w:lang w:val="es-PA"/>
+              </w:rPr>
+              <w:lastRenderedPageBreak/>
+              <w:t>Identificador:</w:t>
+            </w:r>
+            <w:r>
+              <w:rPr>
+                <w:lang w:val="es-PA"/>
+              </w:rPr>
+              <w:t xml:space="preserve"> resultados_Fecha2</w:t>
+            </w:r>
+            <w:r>
+              <w:rPr>
+                <w:lang w:val="es-PA"/>
+              </w:rPr>
+              <w:t>2</w:t>
+            </w:r>
+          </w:p>
+        </w:tc>
+      </w:tr>
+      <w:tr>
+        <w:tc>
+          <w:tcPr>
+            <w:tcW w:w="8828" w:type="dxa"/>
+          </w:tcPr>
+          <w:p>
+            <w:pPr>
+              <w:rPr>
+                <w:lang w:val="es-PA"/>
+              </w:rPr>
+            </w:pPr>
+            <w:r>
+              <w:rPr>
+                <w:lang w:val="es-PA"/>
+              </w:rPr>
+              <w:t>Título:</w:t>
+            </w:r>
+            <w:r>
+              <w:rPr>
+                <w:lang w:val="es-PA"/>
+              </w:rPr>
+              <w:t xml:space="preserve"> Prueba de como al elegir la fecha muestra los partidos </w:t>
+            </w:r>
+          </w:p>
+        </w:tc>
+      </w:tr>
+      <w:tr>
+        <w:tc>
+          <w:tcPr>
+            <w:tcW w:w="8828" w:type="dxa"/>
+          </w:tcPr>
+          <w:p>
+            <w:pPr>
+              <w:rPr>
+                <w:lang w:val="es-PA"/>
+              </w:rPr>
+            </w:pPr>
+            <w:r>
+              <w:rPr>
+                <w:lang w:val="es-PA"/>
+              </w:rPr>
+              <w:t>Descripción:</w:t>
+            </w:r>
+            <w:r>
+              <w:rPr>
+                <w:lang w:val="es-PA"/>
+              </w:rPr>
+              <w:t xml:space="preserve"> Este caso de prueba está dirigido a probar que al elegir la fecha de agrado (dentro del rango de preliminares) muestre los partidos de ese día correctamente</w:t>
+            </w:r>
+          </w:p>
+        </w:tc>
+      </w:tr>
+      <w:tr>
+        <w:tc>
+          <w:tcPr>
+            <w:tcW w:w="8828" w:type="dxa"/>
+          </w:tcPr>
+          <w:p>
+            <w:pPr>
+              <w:rPr>
+                <w:lang w:val="es-PA"/>
+              </w:rPr>
+            </w:pPr>
+            <w:r>
+              <w:rPr>
+                <w:lang w:val="es-PA"/>
+              </w:rPr>
+              <w:t>Precondiciones:</w:t>
+            </w:r>
+            <w:r>
+              <w:rPr>
+                <w:lang w:val="es-PA"/>
+              </w:rPr>
+              <w:t xml:space="preserve"> 1. El servidor debe estar en marcha en localhost.</w:t>
+            </w:r>
+          </w:p>
+          <w:p>
+            <w:pPr>
+              <w:rPr>
+                <w:lang w:val="es-PA"/>
+              </w:rPr>
+            </w:pPr>
+            <w:r>
+              <w:rPr>
+                <w:lang w:val="es-PA"/>
+              </w:rPr>
+              <w:t xml:space="preserve">                              2. La base de datos debe estar construida e implementada.</w:t>
+            </w:r>
+          </w:p>
+          <w:p>
+            <w:pPr>
+              <w:rPr>
+                <w:lang w:val="es-PA"/>
+              </w:rPr>
+            </w:pPr>
+            <w:r>
+              <w:rPr>
+                <w:lang w:val="es-PA"/>
+              </w:rPr>
+              <w:t xml:space="preserve">                              </w:t>
+            </w:r>
+          </w:p>
+          <w:p>
+            <w:pPr>
+              <w:rPr>
+                <w:lang w:val="es-PA"/>
+              </w:rPr>
+            </w:pPr>
+            <w:r>
+              <w:rPr>
+                <w:lang w:val="es-PA"/>
+              </w:rPr>
+              <w:t xml:space="preserve">                     </w:t>
+            </w:r>
+          </w:p>
+        </w:tc>
+      </w:tr>
+      <w:tr>
+        <w:tc>
+          <w:tcPr>
+            <w:tcW w:w="8828" w:type="dxa"/>
+          </w:tcPr>
+          <w:p>
+            <w:pPr>
+              <w:rPr>
+                <w:lang w:val="es-PA"/>
+              </w:rPr>
+            </w:pPr>
+            <w:r>
+              <w:rPr>
+                <w:lang w:val="es-PA"/>
+              </w:rPr>
+              <w:t>Prioridad:</w:t>
+            </w:r>
+            <w:r>
+              <w:rPr>
+                <w:lang w:val="es-PA"/>
+              </w:rPr>
+              <w:t xml:space="preserve"> alta</w:t>
+            </w:r>
+          </w:p>
+        </w:tc>
+      </w:tr>
+      <w:tr>
+        <w:tc>
+          <w:tcPr>
+            <w:tcW w:w="8828" w:type="dxa"/>
+          </w:tcPr>
+          <w:p>
+            <w:pPr>
+              <w:rPr>
+                <w:lang w:val="es-PA"/>
+              </w:rPr>
+            </w:pPr>
+            <w:r>
+              <w:rPr>
+                <w:lang w:val="es-PA"/>
+              </w:rPr>
+              <w:t>Secuencia de pasos:</w:t>
+            </w:r>
+            <w:r>
+              <w:rPr>
+                <w:lang w:val="es-PA"/>
+              </w:rPr>
+              <w:t xml:space="preserve"> Hacer clic en la opción resultados-&gt;escribir 11/2</w:t>
+            </w:r>
+            <w:r>
+              <w:rPr>
+                <w:lang w:val="es-PA"/>
+              </w:rPr>
+              <w:t>2</w:t>
+            </w:r>
+            <w:r>
+              <w:rPr>
+                <w:lang w:val="es-PA"/>
+              </w:rPr>
+              <w:t>/2022-&gt;clic en buscar</w:t>
+            </w:r>
+          </w:p>
+        </w:tc>
+      </w:tr>
+      <w:tr>
+        <w:tc>
+          <w:tcPr>
+            <w:tcW w:w="8828" w:type="dxa"/>
+          </w:tcPr>
+          <w:p>
+            <w:pPr>
+              <w:rPr>
+                <w:lang w:val="es-PA"/>
+              </w:rPr>
+            </w:pPr>
+            <w:r>
+              <w:rPr>
+                <w:lang w:val="es-PA"/>
+              </w:rPr>
+              <w:t>Datos de prueba:</w:t>
+            </w:r>
+            <w:r>
+              <w:rPr>
+                <w:lang w:val="es-PA"/>
+              </w:rPr>
+              <w:t xml:space="preserve"> Corea del sur</w:t>
+            </w:r>
+          </w:p>
+        </w:tc>
+      </w:tr>
+      <w:tr>
+        <w:tc>
+          <w:tcPr>
+            <w:tcW w:w="8828" w:type="dxa"/>
+          </w:tcPr>
+          <w:p>
+            <w:pPr>
+              <w:rPr>
+                <w:lang w:val="es-PA"/>
+              </w:rPr>
+            </w:pPr>
+            <w:r>
+              <w:rPr>
+                <w:lang w:val="es-PA"/>
+              </w:rPr>
+              <w:t>Resultado esperado:</w:t>
+            </w:r>
+            <w:r>
+              <w:rPr>
+                <w:lang w:val="es-PA"/>
+              </w:rPr>
+              <w:t xml:space="preserve"> En la página deben aparecer los partidos correspondientes a ese día </w:t>
+            </w:r>
+          </w:p>
+        </w:tc>
+      </w:tr>
+      <w:tr>
+        <w:tc>
+          <w:tcPr>
+            <w:tcW w:w="8828" w:type="dxa"/>
+          </w:tcPr>
+          <w:p>
+            <w:pPr>
+              <w:rPr>
+                <w:lang w:val="es-PA"/>
+              </w:rPr>
+            </w:pPr>
+            <w:r>
+              <w:rPr>
+                <w:lang w:val="es-PA"/>
+              </w:rPr>
+              <w:t>Dependencia con otros casos de prueba:</w:t>
+            </w:r>
+            <w:r>
+              <w:rPr>
+                <w:lang w:val="es-PA"/>
+              </w:rPr>
+              <w:t xml:space="preserve"> - - -</w:t>
+            </w:r>
+          </w:p>
+        </w:tc>
+      </w:tr>
+      <w:tr>
+        <w:tc>
+          <w:tcPr>
+            <w:tcW w:w="8828" w:type="dxa"/>
+          </w:tcPr>
+          <w:p>
+            <w:pPr>
+              <w:rPr>
+                <w:lang w:val="es-PA"/>
+              </w:rPr>
+            </w:pPr>
+            <w:r>
+              <w:rPr>
+                <w:lang w:val="es-PA"/>
+              </w:rPr>
+              <w:t>Fecha de diseño de caso de prueba:</w:t>
+            </w:r>
+            <w:r>
+              <w:rPr>
+                <w:lang w:val="es-PA"/>
+              </w:rPr>
+              <w:t xml:space="preserve"> 11/2</w:t>
+            </w:r>
+            <w:r>
+              <w:rPr>
+                <w:lang w:val="es-PA"/>
+              </w:rPr>
+              <w:t>2</w:t>
+            </w:r>
+            <w:r>
+              <w:rPr>
+                <w:lang w:val="es-PA"/>
+              </w:rPr>
+              <w:t>/2022</w:t>
+            </w:r>
+          </w:p>
+        </w:tc>
+      </w:tr>
+      <w:tr>
+        <w:tc>
+          <w:tcPr>
+            <w:tcW w:w="8828" w:type="dxa"/>
+          </w:tcPr>
+          <w:p>
+            <w:pPr>
+              <w:rPr>
+                <w:lang w:val="es-PA"/>
+              </w:rPr>
+            </w:pPr>
+            <w:r>
+              <w:rPr>
+                <w:lang w:val="es-PA"/>
+              </w:rPr>
+              <w:t>Diseñador de la prueba:</w:t>
+            </w:r>
+            <w:r>
+              <w:rPr>
+                <w:lang w:val="es-PA"/>
+              </w:rPr>
+              <w:t xml:space="preserve"> Benjamín Rodríguez</w:t>
+            </w:r>
+          </w:p>
+        </w:tc>
+      </w:tr>
+      <w:tr>
+        <w:tc>
+          <w:tcPr>
+            <w:tcW w:w="8828" w:type="dxa"/>
+          </w:tcPr>
+          <w:p>
+            <w:pPr>
+              <w:rPr>
+                <w:lang w:val="es-PA"/>
+              </w:rPr>
+            </w:pPr>
+            <w:r>
+              <w:rPr>
+                <w:lang w:val="es-PA"/>
+              </w:rPr>
+              <w:t>Resultado obtenido</w:t>
+            </w:r>
+            <w:r>
+              <w:rPr>
+                <w:lang w:val="es-PA"/>
+              </w:rPr>
+              <w:t xml:space="preserve">: </w:t>
+            </w:r>
+            <w:r>
+              <w:rPr>
+                <w:lang w:val="es-PA"/>
+              </w:rPr>
+              <w:t>Se muestran los partidos correspondientes a ese día</w:t>
+            </w:r>
+          </w:p>
+        </w:tc>
+      </w:tr>
+      <w:tr>
+        <w:tc>
+          <w:tcPr>
+            <w:tcW w:w="8828" w:type="dxa"/>
+          </w:tcPr>
+          <w:p>
+            <w:pPr>
+              <w:rPr>
+                <w:lang w:val="es-PA"/>
+              </w:rPr>
+            </w:pPr>
+            <w:r>
+              <w:rPr>
+                <w:lang w:val="es-PA"/>
+              </w:rPr>
+              <w:t>Estado:</w:t>
+            </w:r>
+            <w:r>
+              <w:rPr>
+                <w:lang w:val="es-PA"/>
+              </w:rPr>
+              <w:t xml:space="preserve"> Exitoso </w:t>
+            </w:r>
+          </w:p>
+        </w:tc>
+      </w:tr>
+      <w:tr>
+        <w:tc>
+          <w:tcPr>
+            <w:tcW w:w="8828" w:type="dxa"/>
+          </w:tcPr>
+          <w:p>
+            <w:pPr>
+              <w:rPr>
+                <w:u w:val="single"/>
+                <w:lang w:val="es-PA"/>
+              </w:rPr>
+            </w:pPr>
+            <w:r>
+              <w:rPr>
+                <w:lang w:val="es-PA"/>
+              </w:rPr>
+              <w:t>Observaciones:</w:t>
+            </w:r>
+            <w:r>
+              <w:rPr>
+                <w:lang w:val="es-PA"/>
+              </w:rPr>
+              <w:t xml:space="preserve"> Se obtuvo el resultado esperado</w:t>
+            </w:r>
+          </w:p>
+        </w:tc>
+      </w:tr>
+      <w:tr>
+        <w:tc>
+          <w:tcPr>
+            <w:tcW w:w="8828" w:type="dxa"/>
+          </w:tcPr>
+          <w:p>
+            <w:pPr>
+              <w:rPr>
+                <w:lang w:val="es-PA"/>
+              </w:rPr>
+            </w:pPr>
+            <w:r>
+              <w:rPr>
+                <w:lang w:val="es-PA"/>
+              </w:rPr>
+              <w:t>Ejecutor y fecha de ejecución:</w:t>
+            </w:r>
+            <w:r>
+              <w:rPr>
+                <w:lang w:val="es-PA"/>
+              </w:rPr>
+              <w:t xml:space="preserve"> Benjamín Rodríguez 10/12/2022</w:t>
+            </w:r>
+          </w:p>
+        </w:tc>
+      </w:tr>
+    </w:tbl>
+    <w:p/>
+    <w:tbl>
+      <w:tblPr>
+        <w:tblStyle w:val="Tablaconcuadrcula"/>
+        <w:tblW w:w="0" w:type="auto"/>
+        <w:tblLook w:val="04A0" w:firstRow="1" w:lastRow="0" w:firstColumn="1" w:lastColumn="0" w:noHBand="0" w:noVBand="1"/>
+      </w:tblPr>
+      <w:tblGrid>
+        <w:gridCol w:w="8828"/>
+      </w:tblGrid>
+      <w:tr>
+        <w:tc>
+          <w:tcPr>
+            <w:tcW w:w="8828" w:type="dxa"/>
+          </w:tcPr>
+          <w:p>
+            <w:pPr>
+              <w:rPr>
+                <w:lang w:val="es-PA"/>
+              </w:rPr>
+            </w:pPr>
+            <w:r>
+              <w:rPr>
+                <w:lang w:val="es-PA"/>
+              </w:rPr>
+              <w:t>Identificador:</w:t>
+            </w:r>
+            <w:r>
+              <w:rPr>
+                <w:lang w:val="es-PA"/>
+              </w:rPr>
+              <w:t xml:space="preserve"> resultados_Fecha</w:t>
+            </w:r>
+            <w:r>
+              <w:rPr>
+                <w:lang w:val="es-PA"/>
+              </w:rPr>
+              <w:t>30</w:t>
+            </w:r>
+          </w:p>
+        </w:tc>
+      </w:tr>
+      <w:tr>
+        <w:tc>
+          <w:tcPr>
+            <w:tcW w:w="8828" w:type="dxa"/>
+          </w:tcPr>
+          <w:p>
+            <w:pPr>
+              <w:rPr>
+                <w:lang w:val="es-PA"/>
+              </w:rPr>
+            </w:pPr>
+            <w:r>
+              <w:rPr>
+                <w:lang w:val="es-PA"/>
+              </w:rPr>
+              <w:t>Título:</w:t>
+            </w:r>
+            <w:r>
+              <w:rPr>
+                <w:lang w:val="es-PA"/>
+              </w:rPr>
+              <w:t xml:space="preserve"> Prueba de como al elegir la fecha muestra los partidos </w:t>
+            </w:r>
+          </w:p>
+        </w:tc>
+      </w:tr>
+      <w:tr>
+        <w:tc>
+          <w:tcPr>
+            <w:tcW w:w="8828" w:type="dxa"/>
+          </w:tcPr>
+          <w:p>
+            <w:pPr>
+              <w:rPr>
+                <w:lang w:val="es-PA"/>
+              </w:rPr>
+            </w:pPr>
+            <w:r>
+              <w:rPr>
+                <w:lang w:val="es-PA"/>
+              </w:rPr>
+              <w:t>Descripción:</w:t>
+            </w:r>
+            <w:r>
+              <w:rPr>
+                <w:lang w:val="es-PA"/>
+              </w:rPr>
+              <w:t xml:space="preserve"> Este caso de prueba está dirigido a probar que al elegir la fecha de agrado (dentro del rango de preliminares) muestre los partidos de ese día correctamente</w:t>
+            </w:r>
+          </w:p>
+        </w:tc>
+      </w:tr>
+      <w:tr>
+        <w:tc>
+          <w:tcPr>
+            <w:tcW w:w="8828" w:type="dxa"/>
+          </w:tcPr>
+          <w:p>
+            <w:pPr>
+              <w:rPr>
+                <w:lang w:val="es-PA"/>
+              </w:rPr>
+            </w:pPr>
+            <w:r>
+              <w:rPr>
+                <w:lang w:val="es-PA"/>
+              </w:rPr>
+              <w:t>Precondiciones:</w:t>
+            </w:r>
+            <w:r>
+              <w:rPr>
+                <w:lang w:val="es-PA"/>
+              </w:rPr>
+              <w:t xml:space="preserve"> 1. El servidor debe estar en marcha en localhost.</w:t>
+            </w:r>
+          </w:p>
+          <w:p>
+            <w:pPr>
+              <w:rPr>
+                <w:lang w:val="es-PA"/>
+              </w:rPr>
+            </w:pPr>
+            <w:r>
+              <w:rPr>
+                <w:lang w:val="es-PA"/>
+              </w:rPr>
+              <w:t xml:space="preserve">                              2. La base de datos debe estar construida e implementada.</w:t>
+            </w:r>
+          </w:p>
+          <w:p>
+            <w:pPr>
+              <w:rPr>
+                <w:lang w:val="es-PA"/>
+              </w:rPr>
+            </w:pPr>
+            <w:r>
+              <w:rPr>
+                <w:lang w:val="es-PA"/>
+              </w:rPr>
+              <w:t xml:space="preserve">                              </w:t>
+            </w:r>
+          </w:p>
+          <w:p>
+            <w:pPr>
+              <w:rPr>
+                <w:lang w:val="es-PA"/>
+              </w:rPr>
+            </w:pPr>
+            <w:r>
+              <w:rPr>
+                <w:lang w:val="es-PA"/>
+              </w:rPr>
+              <w:t xml:space="preserve">                     </w:t>
+            </w:r>
+          </w:p>
+        </w:tc>
+      </w:tr>
+      <w:tr>
+        <w:tc>
+          <w:tcPr>
+            <w:tcW w:w="8828" w:type="dxa"/>
+          </w:tcPr>
+          <w:p>
+            <w:pPr>
+              <w:rPr>
+                <w:lang w:val="es-PA"/>
+              </w:rPr>
+            </w:pPr>
+            <w:r>
+              <w:rPr>
+                <w:lang w:val="es-PA"/>
+              </w:rPr>
+              <w:t>Prioridad:</w:t>
+            </w:r>
+            <w:r>
+              <w:rPr>
+                <w:lang w:val="es-PA"/>
+              </w:rPr>
+              <w:t xml:space="preserve"> alta</w:t>
+            </w:r>
+          </w:p>
+        </w:tc>
+      </w:tr>
+      <w:tr>
+        <w:tc>
+          <w:tcPr>
+            <w:tcW w:w="8828" w:type="dxa"/>
+          </w:tcPr>
+          <w:p>
+            <w:pPr>
+              <w:rPr>
+                <w:lang w:val="es-PA"/>
+              </w:rPr>
+            </w:pPr>
+            <w:r>
+              <w:rPr>
+                <w:lang w:val="es-PA"/>
+              </w:rPr>
+              <w:t>Secuencia de pasos:</w:t>
+            </w:r>
+            <w:r>
+              <w:rPr>
+                <w:lang w:val="es-PA"/>
+              </w:rPr>
+              <w:t xml:space="preserve"> Hacer clic en la opción resultados-&gt;escribir 11/</w:t>
+            </w:r>
+            <w:r>
+              <w:rPr>
+                <w:lang w:val="es-PA"/>
+              </w:rPr>
+              <w:t>30</w:t>
+            </w:r>
+            <w:r>
+              <w:rPr>
+                <w:lang w:val="es-PA"/>
+              </w:rPr>
+              <w:t>/2022-&gt;clic en buscar</w:t>
+            </w:r>
+          </w:p>
+        </w:tc>
+      </w:tr>
+      <w:tr>
+        <w:tc>
+          <w:tcPr>
+            <w:tcW w:w="8828" w:type="dxa"/>
+          </w:tcPr>
+          <w:p>
+            <w:pPr>
+              <w:rPr>
+                <w:lang w:val="es-PA"/>
+              </w:rPr>
+            </w:pPr>
+            <w:r>
+              <w:rPr>
+                <w:lang w:val="es-PA"/>
+              </w:rPr>
+              <w:t>Datos de prueba:</w:t>
+            </w:r>
+            <w:r>
+              <w:rPr>
+                <w:lang w:val="es-PA"/>
+              </w:rPr>
+              <w:t xml:space="preserve"> Corea del sur</w:t>
+            </w:r>
+          </w:p>
+        </w:tc>
+      </w:tr>
+      <w:tr>
+        <w:tc>
+          <w:tcPr>
+            <w:tcW w:w="8828" w:type="dxa"/>
+          </w:tcPr>
+          <w:p>
+            <w:pPr>
+              <w:rPr>
+                <w:lang w:val="es-PA"/>
+              </w:rPr>
+            </w:pPr>
+            <w:r>
+              <w:rPr>
+                <w:lang w:val="es-PA"/>
+              </w:rPr>
+              <w:t>Resultado esperado:</w:t>
+            </w:r>
+            <w:r>
+              <w:rPr>
+                <w:lang w:val="es-PA"/>
+              </w:rPr>
+              <w:t xml:space="preserve"> En la página deben aparecer los partidos correspondientes a ese día </w:t>
+            </w:r>
+          </w:p>
+        </w:tc>
+      </w:tr>
+      <w:tr>
+        <w:tc>
+          <w:tcPr>
+            <w:tcW w:w="8828" w:type="dxa"/>
+          </w:tcPr>
+          <w:p>
+            <w:pPr>
+              <w:rPr>
+                <w:lang w:val="es-PA"/>
+              </w:rPr>
+            </w:pPr>
+            <w:r>
+              <w:rPr>
+                <w:lang w:val="es-PA"/>
+              </w:rPr>
+              <w:t>Dependencia con otros casos de prueba:</w:t>
+            </w:r>
+            <w:r>
+              <w:rPr>
+                <w:lang w:val="es-PA"/>
+              </w:rPr>
+              <w:t xml:space="preserve"> - - -</w:t>
+            </w:r>
+          </w:p>
+        </w:tc>
+      </w:tr>
+      <w:tr>
+        <w:tc>
+          <w:tcPr>
+            <w:tcW w:w="8828" w:type="dxa"/>
+          </w:tcPr>
+          <w:p>
+            <w:pPr>
+              <w:rPr>
+                <w:lang w:val="es-PA"/>
+              </w:rPr>
+            </w:pPr>
+            <w:r>
+              <w:rPr>
+                <w:lang w:val="es-PA"/>
+              </w:rPr>
+              <w:t>Fecha de diseño de caso de prueba:</w:t>
+            </w:r>
+            <w:r>
+              <w:rPr>
+                <w:lang w:val="es-PA"/>
+              </w:rPr>
+              <w:t xml:space="preserve"> 11/</w:t>
+            </w:r>
+            <w:r>
+              <w:rPr>
+                <w:lang w:val="es-PA"/>
+              </w:rPr>
+              <w:t>30</w:t>
+            </w:r>
+            <w:r>
+              <w:rPr>
+                <w:lang w:val="es-PA"/>
+              </w:rPr>
+              <w:t>/2022</w:t>
+            </w:r>
+          </w:p>
+        </w:tc>
+      </w:tr>
+      <w:tr>
+        <w:tc>
+          <w:tcPr>
+            <w:tcW w:w="8828" w:type="dxa"/>
+          </w:tcPr>
+          <w:p>
+            <w:pPr>
+              <w:rPr>
+                <w:lang w:val="es-PA"/>
+              </w:rPr>
+            </w:pPr>
+            <w:r>
+              <w:rPr>
+                <w:lang w:val="es-PA"/>
+              </w:rPr>
+              <w:t>Diseñador de la prueba:</w:t>
+            </w:r>
+            <w:r>
+              <w:rPr>
+                <w:lang w:val="es-PA"/>
+              </w:rPr>
+              <w:t xml:space="preserve"> Benjamín Rodríguez</w:t>
+            </w:r>
+          </w:p>
+        </w:tc>
+      </w:tr>
+      <w:tr>
+        <w:tc>
+          <w:tcPr>
+            <w:tcW w:w="8828" w:type="dxa"/>
+          </w:tcPr>
+          <w:p>
+            <w:pPr>
+              <w:rPr>
+                <w:lang w:val="es-PA"/>
+              </w:rPr>
+            </w:pPr>
+            <w:r>
+              <w:rPr>
+                <w:lang w:val="es-PA"/>
+              </w:rPr>
+              <w:t>Resultado obtenido</w:t>
+            </w:r>
+            <w:r>
+              <w:rPr>
+                <w:lang w:val="es-PA"/>
+              </w:rPr>
+              <w:t>: Se muestran los partidos correspondientes a ese día</w:t>
+            </w:r>
+          </w:p>
+        </w:tc>
+      </w:tr>
+      <w:tr>
+        <w:tc>
+          <w:tcPr>
+            <w:tcW w:w="8828" w:type="dxa"/>
+          </w:tcPr>
+          <w:p>
+            <w:pPr>
+              <w:rPr>
+                <w:lang w:val="es-PA"/>
+              </w:rPr>
+            </w:pPr>
+            <w:r>
+              <w:rPr>
+                <w:lang w:val="es-PA"/>
+              </w:rPr>
+              <w:t>Estado:</w:t>
+            </w:r>
+            <w:r>
+              <w:rPr>
+                <w:lang w:val="es-PA"/>
+              </w:rPr>
+              <w:t xml:space="preserve"> Exitoso </w:t>
+            </w:r>
+          </w:p>
+        </w:tc>
+      </w:tr>
+      <w:tr>
+        <w:tc>
+          <w:tcPr>
+            <w:tcW w:w="8828" w:type="dxa"/>
+          </w:tcPr>
+          <w:p>
+            <w:pPr>
+              <w:rPr>
+                <w:u w:val="single"/>
+                <w:lang w:val="es-PA"/>
+              </w:rPr>
+            </w:pPr>
+            <w:r>
+              <w:rPr>
+                <w:lang w:val="es-PA"/>
+              </w:rPr>
+              <w:t>Observaciones:</w:t>
+            </w:r>
+            <w:r>
+              <w:rPr>
+                <w:lang w:val="es-PA"/>
+              </w:rPr>
+              <w:t xml:space="preserve"> Se obtuvo el resultado esperado</w:t>
+            </w:r>
+          </w:p>
+        </w:tc>
+      </w:tr>
+      <w:tr>
+        <w:tc>
+          <w:tcPr>
+            <w:tcW w:w="8828" w:type="dxa"/>
+          </w:tcPr>
+          <w:p>
+            <w:pPr>
+              <w:rPr>
+                <w:lang w:val="es-PA"/>
+              </w:rPr>
+            </w:pPr>
+            <w:r>
+              <w:rPr>
+                <w:lang w:val="es-PA"/>
+              </w:rPr>
+              <w:t>Ejecutor y fecha de ejecución:</w:t>
+            </w:r>
+            <w:r>
+              <w:rPr>
+                <w:lang w:val="es-PA"/>
+              </w:rPr>
+              <w:t xml:space="preserve"> Benjamín Rodríguez 10/12/2022</w:t>
+            </w:r>
+          </w:p>
+        </w:tc>
+      </w:tr>
+    </w:tbl>
+    <w:p/>
+    <w:p/>
     <w:p>
-      <w:pPr>
-        <w:rPr>
-          <w:lang w:val="es-PA"/>
-        </w:rPr>
-      </w:pPr>
+      <w:r>
+        <w:br w:type="page"/>
+      </w:r>
     </w:p>
+    <w:tbl>
+      <w:tblPr>
+        <w:tblStyle w:val="Tablaconcuadrcula"/>
+        <w:tblW w:w="0" w:type="auto"/>
+        <w:tblLook w:val="04A0" w:firstRow="1" w:lastRow="0" w:firstColumn="1" w:lastColumn="0" w:noHBand="0" w:noVBand="1"/>
+      </w:tblPr>
+      <w:tblGrid>
+        <w:gridCol w:w="8828"/>
+      </w:tblGrid>
+      <w:tr>
+        <w:tc>
+          <w:tcPr>
+            <w:tcW w:w="8828" w:type="dxa"/>
+          </w:tcPr>
+          <w:p>
+            <w:pPr>
+              <w:rPr>
+                <w:lang w:val="es-PA"/>
+              </w:rPr>
+            </w:pPr>
+            <w:r>
+              <w:rPr>
+                <w:lang w:val="es-PA"/>
+              </w:rPr>
+              <w:lastRenderedPageBreak/>
+              <w:t>Identificador:</w:t>
+            </w:r>
+            <w:r>
+              <w:rPr>
+                <w:lang w:val="es-PA"/>
+              </w:rPr>
+              <w:t xml:space="preserve"> resultados_Fecha</w:t>
+            </w:r>
+            <w:r>
+              <w:rPr>
+                <w:lang w:val="es-PA"/>
+              </w:rPr>
+              <w:t>01</w:t>
+            </w:r>
+          </w:p>
+        </w:tc>
+      </w:tr>
+      <w:tr>
+        <w:tc>
+          <w:tcPr>
+            <w:tcW w:w="8828" w:type="dxa"/>
+          </w:tcPr>
+          <w:p>
+            <w:pPr>
+              <w:rPr>
+                <w:lang w:val="es-PA"/>
+              </w:rPr>
+            </w:pPr>
+            <w:r>
+              <w:rPr>
+                <w:lang w:val="es-PA"/>
+              </w:rPr>
+              <w:t>Título:</w:t>
+            </w:r>
+            <w:r>
+              <w:rPr>
+                <w:lang w:val="es-PA"/>
+              </w:rPr>
+              <w:t xml:space="preserve"> Prueba de como al elegir la fecha muestra los partidos </w:t>
+            </w:r>
+          </w:p>
+        </w:tc>
+      </w:tr>
+      <w:tr>
+        <w:tc>
+          <w:tcPr>
+            <w:tcW w:w="8828" w:type="dxa"/>
+          </w:tcPr>
+          <w:p>
+            <w:pPr>
+              <w:rPr>
+                <w:lang w:val="es-PA"/>
+              </w:rPr>
+            </w:pPr>
+            <w:r>
+              <w:rPr>
+                <w:lang w:val="es-PA"/>
+              </w:rPr>
+              <w:t>Descripción:</w:t>
+            </w:r>
+            <w:r>
+              <w:rPr>
+                <w:lang w:val="es-PA"/>
+              </w:rPr>
+              <w:t xml:space="preserve"> Este caso de prueba está dirigido a probar que al elegir la fecha de agrado (dentro del rango de preliminares) muestre los partidos de ese día correctamente</w:t>
+            </w:r>
+          </w:p>
+        </w:tc>
+      </w:tr>
+      <w:tr>
+        <w:tc>
+          <w:tcPr>
+            <w:tcW w:w="8828" w:type="dxa"/>
+          </w:tcPr>
+          <w:p>
+            <w:pPr>
+              <w:rPr>
+                <w:lang w:val="es-PA"/>
+              </w:rPr>
+            </w:pPr>
+            <w:r>
+              <w:rPr>
+                <w:lang w:val="es-PA"/>
+              </w:rPr>
+              <w:t>Precondiciones:</w:t>
+            </w:r>
+            <w:r>
+              <w:rPr>
+                <w:lang w:val="es-PA"/>
+              </w:rPr>
+              <w:t xml:space="preserve"> 1. El servidor debe estar en marcha en localhost.</w:t>
+            </w:r>
+          </w:p>
+          <w:p>
+            <w:pPr>
+              <w:rPr>
+                <w:lang w:val="es-PA"/>
+              </w:rPr>
+            </w:pPr>
+            <w:r>
+              <w:rPr>
+                <w:lang w:val="es-PA"/>
+              </w:rPr>
+              <w:t xml:space="preserve">                              2. La base de datos debe estar construida e implementada.</w:t>
+            </w:r>
+          </w:p>
+          <w:p>
+            <w:pPr>
+              <w:rPr>
+                <w:lang w:val="es-PA"/>
+              </w:rPr>
+            </w:pPr>
+            <w:r>
+              <w:rPr>
+                <w:lang w:val="es-PA"/>
+              </w:rPr>
+              <w:t xml:space="preserve">                              </w:t>
+            </w:r>
+          </w:p>
+          <w:p>
+            <w:pPr>
+              <w:rPr>
+                <w:lang w:val="es-PA"/>
+              </w:rPr>
+            </w:pPr>
+            <w:r>
+              <w:rPr>
+                <w:lang w:val="es-PA"/>
+              </w:rPr>
+              <w:t xml:space="preserve">                     </w:t>
+            </w:r>
+          </w:p>
+        </w:tc>
+      </w:tr>
+      <w:tr>
+        <w:tc>
+          <w:tcPr>
+            <w:tcW w:w="8828" w:type="dxa"/>
+          </w:tcPr>
+          <w:p>
+            <w:pPr>
+              <w:rPr>
+                <w:lang w:val="es-PA"/>
+              </w:rPr>
+            </w:pPr>
+            <w:r>
+              <w:rPr>
+                <w:lang w:val="es-PA"/>
+              </w:rPr>
+              <w:t>Prioridad:</w:t>
+            </w:r>
+            <w:r>
+              <w:rPr>
+                <w:lang w:val="es-PA"/>
+              </w:rPr>
+              <w:t xml:space="preserve"> alta</w:t>
+            </w:r>
+          </w:p>
+        </w:tc>
+      </w:tr>
+      <w:tr>
+        <w:tc>
+          <w:tcPr>
+            <w:tcW w:w="8828" w:type="dxa"/>
+          </w:tcPr>
+          <w:p>
+            <w:pPr>
+              <w:rPr>
+                <w:lang w:val="es-PA"/>
+              </w:rPr>
+            </w:pPr>
+            <w:r>
+              <w:rPr>
+                <w:lang w:val="es-PA"/>
+              </w:rPr>
+              <w:t>Secuencia de pasos:</w:t>
+            </w:r>
+            <w:r>
+              <w:rPr>
+                <w:lang w:val="es-PA"/>
+              </w:rPr>
+              <w:t xml:space="preserve"> Hacer clic en la opción resultados-&gt;escribir 1</w:t>
+            </w:r>
+            <w:r>
+              <w:rPr>
+                <w:lang w:val="es-PA"/>
+              </w:rPr>
+              <w:t>2</w:t>
+            </w:r>
+            <w:r>
+              <w:rPr>
+                <w:lang w:val="es-PA"/>
+              </w:rPr>
+              <w:t>/</w:t>
+            </w:r>
+            <w:r>
+              <w:rPr>
+                <w:lang w:val="es-PA"/>
+              </w:rPr>
+              <w:t>01</w:t>
+            </w:r>
+            <w:r>
+              <w:rPr>
+                <w:lang w:val="es-PA"/>
+              </w:rPr>
+              <w:t>/2022-&gt;clic en buscar</w:t>
+            </w:r>
+          </w:p>
+        </w:tc>
+      </w:tr>
+      <w:tr>
+        <w:tc>
+          <w:tcPr>
+            <w:tcW w:w="8828" w:type="dxa"/>
+          </w:tcPr>
+          <w:p>
+            <w:pPr>
+              <w:rPr>
+                <w:lang w:val="es-PA"/>
+              </w:rPr>
+            </w:pPr>
+            <w:r>
+              <w:rPr>
+                <w:lang w:val="es-PA"/>
+              </w:rPr>
+              <w:t>Datos de prueba:</w:t>
+            </w:r>
+            <w:r>
+              <w:rPr>
+                <w:lang w:val="es-PA"/>
+              </w:rPr>
+              <w:t xml:space="preserve"> Corea del sur</w:t>
+            </w:r>
+          </w:p>
+        </w:tc>
+      </w:tr>
+      <w:tr>
+        <w:tc>
+          <w:tcPr>
+            <w:tcW w:w="8828" w:type="dxa"/>
+          </w:tcPr>
+          <w:p>
+            <w:pPr>
+              <w:rPr>
+                <w:lang w:val="es-PA"/>
+              </w:rPr>
+            </w:pPr>
+            <w:r>
+              <w:rPr>
+                <w:lang w:val="es-PA"/>
+              </w:rPr>
+              <w:t>Resultado esperado:</w:t>
+            </w:r>
+            <w:r>
+              <w:rPr>
+                <w:lang w:val="es-PA"/>
+              </w:rPr>
+              <w:t xml:space="preserve"> En la página deben aparecer los partidos correspondientes a ese día </w:t>
+            </w:r>
+          </w:p>
+        </w:tc>
+      </w:tr>
+      <w:tr>
+        <w:tc>
+          <w:tcPr>
+            <w:tcW w:w="8828" w:type="dxa"/>
+          </w:tcPr>
+          <w:p>
+            <w:pPr>
+              <w:rPr>
+                <w:lang w:val="es-PA"/>
+              </w:rPr>
+            </w:pPr>
+            <w:r>
+              <w:rPr>
+                <w:lang w:val="es-PA"/>
+              </w:rPr>
+              <w:t>Dependencia con otros casos de prueba:</w:t>
+            </w:r>
+            <w:r>
+              <w:rPr>
+                <w:lang w:val="es-PA"/>
+              </w:rPr>
+              <w:t xml:space="preserve"> - - -</w:t>
+            </w:r>
+          </w:p>
+        </w:tc>
+      </w:tr>
+      <w:tr>
+        <w:tc>
+          <w:tcPr>
+            <w:tcW w:w="8828" w:type="dxa"/>
+          </w:tcPr>
+          <w:p>
+            <w:pPr>
+              <w:rPr>
+                <w:lang w:val="es-PA"/>
+              </w:rPr>
+            </w:pPr>
+            <w:r>
+              <w:rPr>
+                <w:lang w:val="es-PA"/>
+              </w:rPr>
+              <w:t>Fecha de diseño de caso de prueba:</w:t>
+            </w:r>
+            <w:r>
+              <w:rPr>
+                <w:lang w:val="es-PA"/>
+              </w:rPr>
+              <w:t xml:space="preserve"> 1</w:t>
+            </w:r>
+            <w:r>
+              <w:rPr>
+                <w:lang w:val="es-PA"/>
+              </w:rPr>
+              <w:t>2</w:t>
+            </w:r>
+            <w:r>
+              <w:rPr>
+                <w:lang w:val="es-PA"/>
+              </w:rPr>
+              <w:t>/</w:t>
+            </w:r>
+            <w:r>
+              <w:rPr>
+                <w:lang w:val="es-PA"/>
+              </w:rPr>
+              <w:t>01</w:t>
+            </w:r>
+            <w:r>
+              <w:rPr>
+                <w:lang w:val="es-PA"/>
+              </w:rPr>
+              <w:t>/2022</w:t>
+            </w:r>
+          </w:p>
+        </w:tc>
+      </w:tr>
+      <w:tr>
+        <w:tc>
+          <w:tcPr>
+            <w:tcW w:w="8828" w:type="dxa"/>
+          </w:tcPr>
+          <w:p>
+            <w:pPr>
+              <w:rPr>
+                <w:lang w:val="es-PA"/>
+              </w:rPr>
+            </w:pPr>
+            <w:r>
+              <w:rPr>
+                <w:lang w:val="es-PA"/>
+              </w:rPr>
+              <w:t>Diseñador de la prueba:</w:t>
+            </w:r>
+            <w:r>
+              <w:rPr>
+                <w:lang w:val="es-PA"/>
+              </w:rPr>
+              <w:t xml:space="preserve"> Benjamín Rodríguez</w:t>
+            </w:r>
+          </w:p>
+        </w:tc>
+      </w:tr>
+      <w:tr>
+        <w:tc>
+          <w:tcPr>
+            <w:tcW w:w="8828" w:type="dxa"/>
+          </w:tcPr>
+          <w:p>
+            <w:pPr>
+              <w:rPr>
+                <w:lang w:val="es-PA"/>
+              </w:rPr>
+            </w:pPr>
+            <w:r>
+              <w:rPr>
+                <w:lang w:val="es-PA"/>
+              </w:rPr>
+              <w:t>Resultado obtenido</w:t>
+            </w:r>
+            <w:r>
+              <w:rPr>
+                <w:lang w:val="es-PA"/>
+              </w:rPr>
+              <w:t>: Se muestran los partidos correspondientes a ese día</w:t>
+            </w:r>
+          </w:p>
+        </w:tc>
+      </w:tr>
+      <w:tr>
+        <w:tc>
+          <w:tcPr>
+            <w:tcW w:w="8828" w:type="dxa"/>
+          </w:tcPr>
+          <w:p>
+            <w:pPr>
+              <w:rPr>
+                <w:lang w:val="es-PA"/>
+              </w:rPr>
+            </w:pPr>
+            <w:r>
+              <w:rPr>
+                <w:lang w:val="es-PA"/>
+              </w:rPr>
+              <w:t>Estado:</w:t>
+            </w:r>
+            <w:r>
+              <w:rPr>
+                <w:lang w:val="es-PA"/>
+              </w:rPr>
+              <w:t xml:space="preserve"> Exitoso </w:t>
+            </w:r>
+          </w:p>
+        </w:tc>
+      </w:tr>
+      <w:tr>
+        <w:tc>
+          <w:tcPr>
+            <w:tcW w:w="8828" w:type="dxa"/>
+          </w:tcPr>
+          <w:p>
+            <w:pPr>
+              <w:rPr>
+                <w:u w:val="single"/>
+                <w:lang w:val="es-PA"/>
+              </w:rPr>
+            </w:pPr>
+            <w:r>
+              <w:rPr>
+                <w:lang w:val="es-PA"/>
+              </w:rPr>
+              <w:t>Observaciones:</w:t>
+            </w:r>
+            <w:r>
+              <w:rPr>
+                <w:lang w:val="es-PA"/>
+              </w:rPr>
+              <w:t xml:space="preserve"> Se obtuvo el resultado esperado</w:t>
+            </w:r>
+          </w:p>
+        </w:tc>
+      </w:tr>
+      <w:tr>
+        <w:tc>
+          <w:tcPr>
+            <w:tcW w:w="8828" w:type="dxa"/>
+          </w:tcPr>
+          <w:p>
+            <w:pPr>
+              <w:rPr>
+                <w:lang w:val="es-PA"/>
+              </w:rPr>
+            </w:pPr>
+            <w:r>
+              <w:rPr>
+                <w:lang w:val="es-PA"/>
+              </w:rPr>
+              <w:t>Ejecutor y fecha de ejecución:</w:t>
+            </w:r>
+            <w:r>
+              <w:rPr>
+                <w:lang w:val="es-PA"/>
+              </w:rPr>
+              <w:t xml:space="preserve"> Benjamín Rodríguez 10/12/2022</w:t>
+            </w:r>
+          </w:p>
+        </w:tc>
+      </w:tr>
+    </w:tbl>
+    <w:p/>
+    <w:tbl>
+      <w:tblPr>
+        <w:tblStyle w:val="Tablaconcuadrcula"/>
+        <w:tblW w:w="0" w:type="auto"/>
+        <w:tblLook w:val="04A0" w:firstRow="1" w:lastRow="0" w:firstColumn="1" w:lastColumn="0" w:noHBand="0" w:noVBand="1"/>
+      </w:tblPr>
+      <w:tblGrid>
+        <w:gridCol w:w="8828"/>
+      </w:tblGrid>
+      <w:tr>
+        <w:tc>
+          <w:tcPr>
+            <w:tcW w:w="8828" w:type="dxa"/>
+          </w:tcPr>
+          <w:p>
+            <w:pPr>
+              <w:rPr>
+                <w:lang w:val="es-PA"/>
+              </w:rPr>
+            </w:pPr>
+            <w:r>
+              <w:rPr>
+                <w:lang w:val="es-PA"/>
+              </w:rPr>
+              <w:t>Identificador:</w:t>
+            </w:r>
+            <w:r>
+              <w:rPr>
+                <w:lang w:val="es-PA"/>
+              </w:rPr>
+              <w:t xml:space="preserve"> resultados_Fecha0</w:t>
+            </w:r>
+            <w:r>
+              <w:rPr>
+                <w:lang w:val="es-PA"/>
+              </w:rPr>
+              <w:t>2</w:t>
+            </w:r>
+          </w:p>
+        </w:tc>
+      </w:tr>
+      <w:tr>
+        <w:tc>
+          <w:tcPr>
+            <w:tcW w:w="8828" w:type="dxa"/>
+          </w:tcPr>
+          <w:p>
+            <w:pPr>
+              <w:rPr>
+                <w:lang w:val="es-PA"/>
+              </w:rPr>
+            </w:pPr>
+            <w:r>
+              <w:rPr>
+                <w:lang w:val="es-PA"/>
+              </w:rPr>
+              <w:t>Título:</w:t>
+            </w:r>
+            <w:r>
+              <w:rPr>
+                <w:lang w:val="es-PA"/>
+              </w:rPr>
+              <w:t xml:space="preserve"> Prueba de como al elegir la fecha muestra los partidos </w:t>
+            </w:r>
+          </w:p>
+        </w:tc>
+      </w:tr>
+      <w:tr>
+        <w:tc>
+          <w:tcPr>
+            <w:tcW w:w="8828" w:type="dxa"/>
+          </w:tcPr>
+          <w:p>
+            <w:pPr>
+              <w:rPr>
+                <w:lang w:val="es-PA"/>
+              </w:rPr>
+            </w:pPr>
+            <w:r>
+              <w:rPr>
+                <w:lang w:val="es-PA"/>
+              </w:rPr>
+              <w:t>Descripción:</w:t>
+            </w:r>
+            <w:r>
+              <w:rPr>
+                <w:lang w:val="es-PA"/>
+              </w:rPr>
+              <w:t xml:space="preserve"> Este caso de prueba está dirigido a probar que al elegir la fecha de agrado (dentro del rango de preliminares) muestre los partidos de ese día correctamente</w:t>
+            </w:r>
+          </w:p>
+        </w:tc>
+      </w:tr>
+      <w:tr>
+        <w:tc>
+          <w:tcPr>
+            <w:tcW w:w="8828" w:type="dxa"/>
+          </w:tcPr>
+          <w:p>
+            <w:pPr>
+              <w:rPr>
+                <w:lang w:val="es-PA"/>
+              </w:rPr>
+            </w:pPr>
+            <w:r>
+              <w:rPr>
+                <w:lang w:val="es-PA"/>
+              </w:rPr>
+              <w:t>Precondiciones:</w:t>
+            </w:r>
+            <w:r>
+              <w:rPr>
+                <w:lang w:val="es-PA"/>
+              </w:rPr>
+              <w:t xml:space="preserve"> 1. El servidor debe estar en marcha en localhost.</w:t>
+            </w:r>
+          </w:p>
+          <w:p>
+            <w:pPr>
+              <w:rPr>
+                <w:lang w:val="es-PA"/>
+              </w:rPr>
+            </w:pPr>
+            <w:r>
+              <w:rPr>
+                <w:lang w:val="es-PA"/>
+              </w:rPr>
+              <w:t xml:space="preserve">                              2. La base de datos debe estar construida e implementada.</w:t>
+            </w:r>
+          </w:p>
+          <w:p>
+            <w:pPr>
+              <w:rPr>
+                <w:lang w:val="es-PA"/>
+              </w:rPr>
+            </w:pPr>
+            <w:r>
+              <w:rPr>
+                <w:lang w:val="es-PA"/>
+              </w:rPr>
+              <w:t xml:space="preserve">                              </w:t>
+            </w:r>
+          </w:p>
+          <w:p>
+            <w:pPr>
+              <w:rPr>
+                <w:lang w:val="es-PA"/>
+              </w:rPr>
+            </w:pPr>
+            <w:r>
+              <w:rPr>
+                <w:lang w:val="es-PA"/>
+              </w:rPr>
+              <w:t xml:space="preserve">                     </w:t>
+            </w:r>
+          </w:p>
+        </w:tc>
+      </w:tr>
+      <w:tr>
+        <w:tc>
+          <w:tcPr>
+            <w:tcW w:w="8828" w:type="dxa"/>
+          </w:tcPr>
+          <w:p>
+            <w:pPr>
+              <w:rPr>
+                <w:lang w:val="es-PA"/>
+              </w:rPr>
+            </w:pPr>
+            <w:r>
+              <w:rPr>
+                <w:lang w:val="es-PA"/>
+              </w:rPr>
+              <w:t>Prioridad:</w:t>
+            </w:r>
+            <w:r>
+              <w:rPr>
+                <w:lang w:val="es-PA"/>
+              </w:rPr>
+              <w:t xml:space="preserve"> alta</w:t>
+            </w:r>
+          </w:p>
+        </w:tc>
+      </w:tr>
+      <w:tr>
+        <w:tc>
+          <w:tcPr>
+            <w:tcW w:w="8828" w:type="dxa"/>
+          </w:tcPr>
+          <w:p>
+            <w:pPr>
+              <w:rPr>
+                <w:lang w:val="es-PA"/>
+              </w:rPr>
+            </w:pPr>
+            <w:r>
+              <w:rPr>
+                <w:lang w:val="es-PA"/>
+              </w:rPr>
+              <w:t>Secuencia de pasos:</w:t>
+            </w:r>
+            <w:r>
+              <w:rPr>
+                <w:lang w:val="es-PA"/>
+              </w:rPr>
+              <w:t xml:space="preserve"> Hacer clic en la opción resultados-&gt;escribir 12/0</w:t>
+            </w:r>
+            <w:r>
+              <w:rPr>
+                <w:lang w:val="es-PA"/>
+              </w:rPr>
+              <w:t>2</w:t>
+            </w:r>
+            <w:r>
+              <w:rPr>
+                <w:lang w:val="es-PA"/>
+              </w:rPr>
+              <w:t>/2022-&gt;clic en buscar</w:t>
+            </w:r>
+          </w:p>
+        </w:tc>
+      </w:tr>
+      <w:tr>
+        <w:tc>
+          <w:tcPr>
+            <w:tcW w:w="8828" w:type="dxa"/>
+          </w:tcPr>
+          <w:p>
+            <w:pPr>
+              <w:rPr>
+                <w:lang w:val="es-PA"/>
+              </w:rPr>
+            </w:pPr>
+            <w:r>
+              <w:rPr>
+                <w:lang w:val="es-PA"/>
+              </w:rPr>
+              <w:t>Datos de prueba:</w:t>
+            </w:r>
+            <w:r>
+              <w:rPr>
+                <w:lang w:val="es-PA"/>
+              </w:rPr>
+              <w:t xml:space="preserve"> Corea del sur</w:t>
+            </w:r>
+          </w:p>
+        </w:tc>
+      </w:tr>
+      <w:tr>
+        <w:tc>
+          <w:tcPr>
+            <w:tcW w:w="8828" w:type="dxa"/>
+          </w:tcPr>
+          <w:p>
+            <w:pPr>
+              <w:rPr>
+                <w:lang w:val="es-PA"/>
+              </w:rPr>
+            </w:pPr>
+            <w:r>
+              <w:rPr>
+                <w:lang w:val="es-PA"/>
+              </w:rPr>
+              <w:t>Resultado esperado:</w:t>
+            </w:r>
+            <w:r>
+              <w:rPr>
+                <w:lang w:val="es-PA"/>
+              </w:rPr>
+              <w:t xml:space="preserve"> En la página deben aparecer los partidos correspondientes a ese día </w:t>
+            </w:r>
+          </w:p>
+        </w:tc>
+      </w:tr>
+      <w:tr>
+        <w:tc>
+          <w:tcPr>
+            <w:tcW w:w="8828" w:type="dxa"/>
+          </w:tcPr>
+          <w:p>
+            <w:pPr>
+              <w:rPr>
+                <w:lang w:val="es-PA"/>
+              </w:rPr>
+            </w:pPr>
+            <w:r>
+              <w:rPr>
+                <w:lang w:val="es-PA"/>
+              </w:rPr>
+              <w:t>Dependencia con otros casos de prueba:</w:t>
+            </w:r>
+            <w:r>
+              <w:rPr>
+                <w:lang w:val="es-PA"/>
+              </w:rPr>
+              <w:t xml:space="preserve"> - - -</w:t>
+            </w:r>
+          </w:p>
+        </w:tc>
+      </w:tr>
+      <w:tr>
+        <w:tc>
+          <w:tcPr>
+            <w:tcW w:w="8828" w:type="dxa"/>
+          </w:tcPr>
+          <w:p>
+            <w:pPr>
+              <w:rPr>
+                <w:lang w:val="es-PA"/>
+              </w:rPr>
+            </w:pPr>
+            <w:r>
+              <w:rPr>
+                <w:lang w:val="es-PA"/>
+              </w:rPr>
+              <w:t>Fecha de diseño de caso de prueba:</w:t>
+            </w:r>
+            <w:r>
+              <w:rPr>
+                <w:lang w:val="es-PA"/>
+              </w:rPr>
+              <w:t xml:space="preserve"> 12/0</w:t>
+            </w:r>
+            <w:r>
+              <w:rPr>
+                <w:lang w:val="es-PA"/>
+              </w:rPr>
+              <w:t>2</w:t>
+            </w:r>
+            <w:r>
+              <w:rPr>
+                <w:lang w:val="es-PA"/>
+              </w:rPr>
+              <w:t>/2022</w:t>
+            </w:r>
+          </w:p>
+        </w:tc>
+      </w:tr>
+      <w:tr>
+        <w:tc>
+          <w:tcPr>
+            <w:tcW w:w="8828" w:type="dxa"/>
+          </w:tcPr>
+          <w:p>
+            <w:pPr>
+              <w:rPr>
+                <w:lang w:val="es-PA"/>
+              </w:rPr>
+            </w:pPr>
+            <w:r>
+              <w:rPr>
+                <w:lang w:val="es-PA"/>
+              </w:rPr>
+              <w:t>Diseñador de la prueba:</w:t>
+            </w:r>
+            <w:r>
+              <w:rPr>
+                <w:lang w:val="es-PA"/>
+              </w:rPr>
+              <w:t xml:space="preserve"> Benjamín Rodríguez</w:t>
+            </w:r>
+          </w:p>
+        </w:tc>
+      </w:tr>
+      <w:tr>
+        <w:tc>
+          <w:tcPr>
+            <w:tcW w:w="8828" w:type="dxa"/>
+          </w:tcPr>
+          <w:p>
+            <w:pPr>
+              <w:rPr>
+                <w:lang w:val="es-PA"/>
+              </w:rPr>
+            </w:pPr>
+            <w:r>
+              <w:rPr>
+                <w:lang w:val="es-PA"/>
+              </w:rPr>
+              <w:t>Resultado obtenido</w:t>
+            </w:r>
+            <w:r>
+              <w:rPr>
+                <w:lang w:val="es-PA"/>
+              </w:rPr>
+              <w:t>: Se muestran los partidos correspondientes a ese día</w:t>
+            </w:r>
+          </w:p>
+        </w:tc>
+      </w:tr>
+      <w:tr>
+        <w:tc>
+          <w:tcPr>
+            <w:tcW w:w="8828" w:type="dxa"/>
+          </w:tcPr>
+          <w:p>
+            <w:pPr>
+              <w:rPr>
+                <w:lang w:val="es-PA"/>
+              </w:rPr>
+            </w:pPr>
+            <w:r>
+              <w:rPr>
+                <w:lang w:val="es-PA"/>
+              </w:rPr>
+              <w:t>Estado:</w:t>
+            </w:r>
+            <w:r>
+              <w:rPr>
+                <w:lang w:val="es-PA"/>
+              </w:rPr>
+              <w:t xml:space="preserve"> Exitoso </w:t>
+            </w:r>
+          </w:p>
+        </w:tc>
+      </w:tr>
+      <w:tr>
+        <w:tc>
+          <w:tcPr>
+            <w:tcW w:w="8828" w:type="dxa"/>
+          </w:tcPr>
+          <w:p>
+            <w:pPr>
+              <w:rPr>
+                <w:u w:val="single"/>
+                <w:lang w:val="es-PA"/>
+              </w:rPr>
+            </w:pPr>
+            <w:r>
+              <w:rPr>
+                <w:lang w:val="es-PA"/>
+              </w:rPr>
+              <w:t>Observaciones:</w:t>
+            </w:r>
+            <w:r>
+              <w:rPr>
+                <w:lang w:val="es-PA"/>
+              </w:rPr>
+              <w:t xml:space="preserve"> Se obtuvo el resultado esperado</w:t>
+            </w:r>
+          </w:p>
+        </w:tc>
+      </w:tr>
+      <w:tr>
+        <w:tc>
+          <w:tcPr>
+            <w:tcW w:w="8828" w:type="dxa"/>
+          </w:tcPr>
+          <w:p>
+            <w:pPr>
+              <w:rPr>
+                <w:lang w:val="es-PA"/>
+              </w:rPr>
+            </w:pPr>
+            <w:r>
+              <w:rPr>
+                <w:lang w:val="es-PA"/>
+              </w:rPr>
+              <w:t>Ejecutor y fecha de ejecución:</w:t>
+            </w:r>
+            <w:r>
+              <w:rPr>
+                <w:lang w:val="es-PA"/>
+              </w:rPr>
+              <w:t xml:space="preserve"> Benjamín Rodríguez 10/12/2022</w:t>
+            </w:r>
+          </w:p>
+        </w:tc>
+      </w:tr>
+    </w:tbl>
+    <w:p/>
     <w:sectPr>
       <w:pgSz w:w="12240" w:h="15840"/>
       <w:pgMar w:top="1417" w:right="1701" w:bottom="1417" w:left="1701" w:header="708" w:footer="708" w:gutter="0"/>

</xml_diff>